<commit_message>
updated aws lab instructions
</commit_message>
<xml_diff>
--- a/08_aws_services/lab_amazon_services1/lab_aws_services1.docx
+++ b/08_aws_services/lab_amazon_services1/lab_aws_services1.docx
@@ -70,15 +70,19 @@
       </w:pPr>
       <w:r>
         <w:rPr/>
-        <w:t xml:space="preserve">Last Updated: </w:t>
-      </w:r>
-      <w:r>
-        <w:rPr/>
-        <w:t>October 7</w:t>
-      </w:r>
-      <w:r>
-        <w:rPr/>
-        <w:t>, 2023</w:t>
+        <w:t xml:space="preserve">Last Updated: October </w:t>
+      </w:r>
+      <w:r>
+        <w:rPr/>
+        <w:t>26</w:t>
+      </w:r>
+      <w:r>
+        <w:rPr/>
+        <w:t>, 202</w:t>
+      </w:r>
+      <w:r>
+        <w:rPr/>
+        <w:t>4</w:t>
       </w:r>
     </w:p>
     <w:p>
@@ -327,11 +331,7 @@
       </w:pPr>
       <w:r>
         <w:rPr/>
-        <w:t>Policies and permissions in I</w:t>
-      </w:r>
-      <w:r>
-        <w:rPr/>
-        <w:t>AM</w:t>
+        <w:t>Policies and permissions in IAM</w:t>
       </w:r>
       <w:bookmarkStart w:id="0" w:name="policies_bound"/>
       <w:bookmarkEnd w:id="0"/>
@@ -2325,7 +2325,6 @@
         <w:rPr/>
         <w:br/>
         <w:br/>
-        <w:br/>
       </w:r>
     </w:p>
     <w:p>
@@ -2382,6 +2381,138 @@
             </a:graphic>
           </wp:anchor>
         </w:drawing>
+      </w:r>
+    </w:p>
+    <w:p>
+      <w:pPr>
+        <w:pStyle w:val="Normal"/>
+        <w:bidi w:val="0"/>
+        <w:jc w:val="left"/>
+        <w:rPr/>
+      </w:pPr>
+      <w:r>
+        <w:rPr/>
+      </w:r>
+    </w:p>
+    <w:p>
+      <w:pPr>
+        <w:pStyle w:val="Normal"/>
+        <w:bidi w:val="0"/>
+        <w:jc w:val="left"/>
+        <w:rPr/>
+      </w:pPr>
+      <w:r>
+        <w:rPr/>
+      </w:r>
+    </w:p>
+    <w:p>
+      <w:pPr>
+        <w:pStyle w:val="Normal"/>
+        <w:bidi w:val="0"/>
+        <w:jc w:val="left"/>
+        <w:rPr/>
+      </w:pPr>
+      <w:r>
+        <w:rPr/>
+      </w:r>
+    </w:p>
+    <w:p>
+      <w:pPr>
+        <w:pStyle w:val="Normal"/>
+        <w:bidi w:val="0"/>
+        <w:jc w:val="left"/>
+        <w:rPr/>
+      </w:pPr>
+      <w:r>
+        <w:rPr/>
+      </w:r>
+    </w:p>
+    <w:p>
+      <w:pPr>
+        <w:pStyle w:val="Normal"/>
+        <w:bidi w:val="0"/>
+        <w:jc w:val="left"/>
+        <w:rPr/>
+      </w:pPr>
+      <w:r>
+        <w:rPr/>
+      </w:r>
+    </w:p>
+    <w:p>
+      <w:pPr>
+        <w:pStyle w:val="Normal"/>
+        <w:bidi w:val="0"/>
+        <w:jc w:val="left"/>
+        <w:rPr/>
+      </w:pPr>
+      <w:r>
+        <w:rPr/>
+      </w:r>
+    </w:p>
+    <w:p>
+      <w:pPr>
+        <w:pStyle w:val="Normal"/>
+        <w:bidi w:val="0"/>
+        <w:jc w:val="left"/>
+        <w:rPr/>
+      </w:pPr>
+      <w:r>
+        <w:rPr/>
+      </w:r>
+    </w:p>
+    <w:p>
+      <w:pPr>
+        <w:pStyle w:val="Normal"/>
+        <w:bidi w:val="0"/>
+        <w:jc w:val="left"/>
+        <w:rPr/>
+      </w:pPr>
+      <w:r>
+        <w:rPr/>
+      </w:r>
+    </w:p>
+    <w:p>
+      <w:pPr>
+        <w:pStyle w:val="Normal"/>
+        <w:bidi w:val="0"/>
+        <w:jc w:val="left"/>
+        <w:rPr/>
+      </w:pPr>
+      <w:r>
+        <w:rPr/>
+      </w:r>
+    </w:p>
+    <w:p>
+      <w:pPr>
+        <w:pStyle w:val="Normal"/>
+        <w:bidi w:val="0"/>
+        <w:jc w:val="left"/>
+        <w:rPr/>
+      </w:pPr>
+      <w:r>
+        <w:rPr/>
+      </w:r>
+    </w:p>
+    <w:p>
+      <w:pPr>
+        <w:pStyle w:val="Normal"/>
+        <w:bidi w:val="0"/>
+        <w:jc w:val="left"/>
+        <w:rPr/>
+      </w:pPr>
+      <w:r>
+        <w:rPr/>
+      </w:r>
+    </w:p>
+    <w:p>
+      <w:pPr>
+        <w:pStyle w:val="Normal"/>
+        <w:bidi w:val="0"/>
+        <w:jc w:val="left"/>
+        <w:rPr/>
+      </w:pPr>
+      <w:r>
+        <w:rPr/>
       </w:r>
     </w:p>
     <w:p>

</xml_diff>

<commit_message>
update for instance connect
</commit_message>
<xml_diff>
--- a/08_aws_services/lab_amazon_services1/lab_aws_services1.docx
+++ b/08_aws_services/lab_amazon_services1/lab_aws_services1.docx
@@ -74,15 +74,11 @@
       </w:r>
       <w:r>
         <w:rPr/>
-        <w:t>26</w:t>
-      </w:r>
-      <w:r>
-        <w:rPr/>
-        <w:t>, 202</w:t>
-      </w:r>
-      <w:r>
-        <w:rPr/>
-        <w:t>4</w:t>
+        <w:t>30</w:t>
+      </w:r>
+      <w:r>
+        <w:rPr/>
+        <w:t>, 2024</w:t>
       </w:r>
     </w:p>
     <w:p>
@@ -2156,7 +2152,373 @@
       </w:pPr>
       <w:r>
         <w:rPr/>
-        <w:t>-under Advanced details, select the role you’ve created (THIS IS IMPORTANT)</w:t>
+        <w:t>-</w:t>
+      </w:r>
+      <w:r>
+        <w:rPr/>
+        <w:t>under Network settings, select Allow HTTPS traffic from the internet. (THIS WILL ENABLE INSTANCE CONNECT)</w:t>
+      </w:r>
+    </w:p>
+    <w:p>
+      <w:pPr>
+        <w:pStyle w:val="Normal"/>
+        <w:bidi w:val="0"/>
+        <w:jc w:val="left"/>
+        <w:rPr/>
+      </w:pPr>
+      <w:r>
+        <w:rPr/>
+      </w:r>
+    </w:p>
+    <w:p>
+      <w:pPr>
+        <w:pStyle w:val="Normal"/>
+        <w:bidi w:val="0"/>
+        <w:jc w:val="left"/>
+        <w:rPr/>
+      </w:pPr>
+      <w:r>
+        <w:rPr/>
+        <w:drawing>
+          <wp:anchor behindDoc="0" distT="0" distB="0" distL="0" distR="0" simplePos="0" locked="0" layoutInCell="0" allowOverlap="1" relativeHeight="17">
+            <wp:simplePos x="0" y="0"/>
+            <wp:positionH relativeFrom="column">
+              <wp:align>center</wp:align>
+            </wp:positionH>
+            <wp:positionV relativeFrom="paragraph">
+              <wp:posOffset>635</wp:posOffset>
+            </wp:positionV>
+            <wp:extent cx="4621530" cy="3249930"/>
+            <wp:effectExtent l="0" t="0" r="0" b="0"/>
+            <wp:wrapSquare wrapText="largest"/>
+            <wp:docPr id="9" name="Image16" descr=""/>
+            <wp:cNvGraphicFramePr>
+              <a:graphicFrameLocks xmlns:a="http://schemas.openxmlformats.org/drawingml/2006/main" noChangeAspect="1"/>
+            </wp:cNvGraphicFramePr>
+            <a:graphic xmlns:a="http://schemas.openxmlformats.org/drawingml/2006/main">
+              <a:graphicData uri="http://schemas.openxmlformats.org/drawingml/2006/picture">
+                <pic:pic xmlns:pic="http://schemas.openxmlformats.org/drawingml/2006/picture">
+                  <pic:nvPicPr>
+                    <pic:cNvPr id="9" name="Image16" descr=""/>
+                    <pic:cNvPicPr>
+                      <a:picLocks noChangeAspect="1" noChangeArrowheads="1"/>
+                    </pic:cNvPicPr>
+                  </pic:nvPicPr>
+                  <pic:blipFill>
+                    <a:blip r:embed="rId10"/>
+                    <a:stretch>
+                      <a:fillRect/>
+                    </a:stretch>
+                  </pic:blipFill>
+                  <pic:spPr bwMode="auto">
+                    <a:xfrm>
+                      <a:off x="0" y="0"/>
+                      <a:ext cx="4621530" cy="3249930"/>
+                    </a:xfrm>
+                    <a:prstGeom prst="rect">
+                      <a:avLst/>
+                    </a:prstGeom>
+                  </pic:spPr>
+                </pic:pic>
+              </a:graphicData>
+            </a:graphic>
+          </wp:anchor>
+        </w:drawing>
+      </w:r>
+    </w:p>
+    <w:p>
+      <w:pPr>
+        <w:pStyle w:val="Normal"/>
+        <w:bidi w:val="0"/>
+        <w:jc w:val="left"/>
+        <w:rPr/>
+      </w:pPr>
+      <w:r>
+        <w:rPr/>
+      </w:r>
+    </w:p>
+    <w:p>
+      <w:pPr>
+        <w:pStyle w:val="Normal"/>
+        <w:bidi w:val="0"/>
+        <w:jc w:val="left"/>
+        <w:rPr/>
+      </w:pPr>
+      <w:r>
+        <w:rPr/>
+      </w:r>
+    </w:p>
+    <w:p>
+      <w:pPr>
+        <w:pStyle w:val="Normal"/>
+        <w:bidi w:val="0"/>
+        <w:jc w:val="left"/>
+        <w:rPr/>
+      </w:pPr>
+      <w:r>
+        <w:rPr/>
+      </w:r>
+    </w:p>
+    <w:p>
+      <w:pPr>
+        <w:pStyle w:val="Normal"/>
+        <w:bidi w:val="0"/>
+        <w:jc w:val="left"/>
+        <w:rPr/>
+      </w:pPr>
+      <w:r>
+        <w:rPr/>
+      </w:r>
+    </w:p>
+    <w:p>
+      <w:pPr>
+        <w:pStyle w:val="Normal"/>
+        <w:bidi w:val="0"/>
+        <w:jc w:val="left"/>
+        <w:rPr/>
+      </w:pPr>
+      <w:r>
+        <w:rPr/>
+      </w:r>
+    </w:p>
+    <w:p>
+      <w:pPr>
+        <w:pStyle w:val="Normal"/>
+        <w:bidi w:val="0"/>
+        <w:jc w:val="left"/>
+        <w:rPr/>
+      </w:pPr>
+      <w:r>
+        <w:rPr/>
+      </w:r>
+    </w:p>
+    <w:p>
+      <w:pPr>
+        <w:pStyle w:val="Normal"/>
+        <w:bidi w:val="0"/>
+        <w:jc w:val="left"/>
+        <w:rPr/>
+      </w:pPr>
+      <w:r>
+        <w:rPr/>
+      </w:r>
+    </w:p>
+    <w:p>
+      <w:pPr>
+        <w:pStyle w:val="Normal"/>
+        <w:bidi w:val="0"/>
+        <w:jc w:val="left"/>
+        <w:rPr/>
+      </w:pPr>
+      <w:r>
+        <w:rPr/>
+      </w:r>
+    </w:p>
+    <w:p>
+      <w:pPr>
+        <w:pStyle w:val="Normal"/>
+        <w:bidi w:val="0"/>
+        <w:jc w:val="left"/>
+        <w:rPr/>
+      </w:pPr>
+      <w:r>
+        <w:rPr/>
+      </w:r>
+    </w:p>
+    <w:p>
+      <w:pPr>
+        <w:pStyle w:val="Normal"/>
+        <w:bidi w:val="0"/>
+        <w:jc w:val="left"/>
+        <w:rPr/>
+      </w:pPr>
+      <w:r>
+        <w:rPr/>
+      </w:r>
+    </w:p>
+    <w:p>
+      <w:pPr>
+        <w:pStyle w:val="Normal"/>
+        <w:bidi w:val="0"/>
+        <w:jc w:val="left"/>
+        <w:rPr/>
+      </w:pPr>
+      <w:r>
+        <w:rPr/>
+      </w:r>
+    </w:p>
+    <w:p>
+      <w:pPr>
+        <w:pStyle w:val="Normal"/>
+        <w:bidi w:val="0"/>
+        <w:jc w:val="left"/>
+        <w:rPr/>
+      </w:pPr>
+      <w:r>
+        <w:rPr/>
+      </w:r>
+    </w:p>
+    <w:p>
+      <w:pPr>
+        <w:pStyle w:val="Normal"/>
+        <w:bidi w:val="0"/>
+        <w:jc w:val="left"/>
+        <w:rPr/>
+      </w:pPr>
+      <w:r>
+        <w:rPr/>
+      </w:r>
+    </w:p>
+    <w:p>
+      <w:pPr>
+        <w:pStyle w:val="Normal"/>
+        <w:bidi w:val="0"/>
+        <w:jc w:val="left"/>
+        <w:rPr/>
+      </w:pPr>
+      <w:r>
+        <w:rPr/>
+      </w:r>
+    </w:p>
+    <w:p>
+      <w:pPr>
+        <w:pStyle w:val="Normal"/>
+        <w:bidi w:val="0"/>
+        <w:jc w:val="left"/>
+        <w:rPr/>
+      </w:pPr>
+      <w:r>
+        <w:rPr/>
+      </w:r>
+    </w:p>
+    <w:p>
+      <w:pPr>
+        <w:pStyle w:val="Normal"/>
+        <w:bidi w:val="0"/>
+        <w:jc w:val="left"/>
+        <w:rPr/>
+      </w:pPr>
+      <w:r>
+        <w:rPr/>
+      </w:r>
+    </w:p>
+    <w:p>
+      <w:pPr>
+        <w:pStyle w:val="Normal"/>
+        <w:bidi w:val="0"/>
+        <w:jc w:val="left"/>
+        <w:rPr/>
+      </w:pPr>
+      <w:r>
+        <w:rPr/>
+      </w:r>
+    </w:p>
+    <w:p>
+      <w:pPr>
+        <w:pStyle w:val="Normal"/>
+        <w:bidi w:val="0"/>
+        <w:jc w:val="left"/>
+        <w:rPr/>
+      </w:pPr>
+      <w:r>
+        <w:rPr/>
+      </w:r>
+    </w:p>
+    <w:p>
+      <w:pPr>
+        <w:pStyle w:val="Normal"/>
+        <w:bidi w:val="0"/>
+        <w:jc w:val="left"/>
+        <w:rPr/>
+      </w:pPr>
+      <w:r>
+        <w:rPr/>
+      </w:r>
+    </w:p>
+    <w:p>
+      <w:pPr>
+        <w:pStyle w:val="Normal"/>
+        <w:bidi w:val="0"/>
+        <w:jc w:val="left"/>
+        <w:rPr/>
+      </w:pPr>
+      <w:r>
+        <w:rPr/>
+      </w:r>
+    </w:p>
+    <w:p>
+      <w:pPr>
+        <w:pStyle w:val="Normal"/>
+        <w:bidi w:val="0"/>
+        <w:jc w:val="left"/>
+        <w:rPr/>
+      </w:pPr>
+      <w:r>
+        <w:rPr/>
+      </w:r>
+    </w:p>
+    <w:p>
+      <w:pPr>
+        <w:pStyle w:val="Normal"/>
+        <w:bidi w:val="0"/>
+        <w:jc w:val="left"/>
+        <w:rPr/>
+      </w:pPr>
+      <w:r>
+        <w:rPr/>
+      </w:r>
+    </w:p>
+    <w:p>
+      <w:pPr>
+        <w:pStyle w:val="Normal"/>
+        <w:bidi w:val="0"/>
+        <w:jc w:val="left"/>
+        <w:rPr/>
+      </w:pPr>
+      <w:r>
+        <w:rPr/>
+      </w:r>
+    </w:p>
+    <w:p>
+      <w:pPr>
+        <w:pStyle w:val="Normal"/>
+        <w:bidi w:val="0"/>
+        <w:jc w:val="left"/>
+        <w:rPr/>
+      </w:pPr>
+      <w:r>
+        <w:rPr/>
+      </w:r>
+    </w:p>
+    <w:p>
+      <w:pPr>
+        <w:pStyle w:val="Normal"/>
+        <w:bidi w:val="0"/>
+        <w:jc w:val="left"/>
+        <w:rPr/>
+      </w:pPr>
+      <w:r>
+        <w:rPr/>
+      </w:r>
+    </w:p>
+    <w:p>
+      <w:pPr>
+        <w:pStyle w:val="Normal"/>
+        <w:bidi w:val="0"/>
+        <w:jc w:val="left"/>
+        <w:rPr/>
+      </w:pPr>
+      <w:r>
+        <w:rPr/>
+        <w:t xml:space="preserve">-under Advanced details &gt; </w:t>
+      </w:r>
+      <w:r>
+        <w:rPr/>
+        <w:t>IAM instance profile</w:t>
+      </w:r>
+      <w:r>
+        <w:rPr/>
+        <w:t>, select the role you’ve created (THIS IS IMPORTANT)</w:t>
       </w:r>
     </w:p>
     <w:p>
@@ -2190,7 +2552,7 @@
             <wp:extent cx="6332220" cy="2950210"/>
             <wp:effectExtent l="0" t="0" r="0" b="0"/>
             <wp:wrapSquare wrapText="largest"/>
-            <wp:docPr id="9" name="Image10" descr=""/>
+            <wp:docPr id="10" name="Image10" descr=""/>
             <wp:cNvGraphicFramePr>
               <a:graphicFrameLocks xmlns:a="http://schemas.openxmlformats.org/drawingml/2006/main" noChangeAspect="1"/>
             </wp:cNvGraphicFramePr>
@@ -2198,13 +2560,13 @@
               <a:graphicData uri="http://schemas.openxmlformats.org/drawingml/2006/picture">
                 <pic:pic xmlns:pic="http://schemas.openxmlformats.org/drawingml/2006/picture">
                   <pic:nvPicPr>
-                    <pic:cNvPr id="9" name="Image10" descr=""/>
+                    <pic:cNvPr id="10" name="Image10" descr=""/>
                     <pic:cNvPicPr>
                       <a:picLocks noChangeAspect="1" noChangeArrowheads="1"/>
                     </pic:cNvPicPr>
                   </pic:nvPicPr>
                   <pic:blipFill>
-                    <a:blip r:embed="rId10"/>
+                    <a:blip r:embed="rId11"/>
                     <a:stretch>
                       <a:fillRect/>
                     </a:stretch>
@@ -2243,9 +2605,45 @@
       </w:pPr>
       <w:r>
         <w:rPr/>
-        <w:t>12. Connect to the instance using EC2 Instance Connect</w:t>
-        <w:br/>
-        <w:t>Note there are other options like using an SSH client</w:t>
+        <w:t>12. Connect to the instance.</w:t>
+      </w:r>
+    </w:p>
+    <w:p>
+      <w:pPr>
+        <w:pStyle w:val="Normal"/>
+        <w:bidi w:val="0"/>
+        <w:jc w:val="left"/>
+        <w:rPr/>
+      </w:pPr>
+      <w:r>
+        <w:rPr/>
+        <w:t>There are several options for connection including:</w:t>
+      </w:r>
+    </w:p>
+    <w:p>
+      <w:pPr>
+        <w:pStyle w:val="Normal"/>
+        <w:bidi w:val="0"/>
+        <w:jc w:val="left"/>
+        <w:rPr/>
+      </w:pPr>
+      <w:r>
+        <w:rPr/>
+        <w:t xml:space="preserve">-EC2 Instance Connect </w:t>
+      </w:r>
+      <w:r>
+        <w:rPr/>
+        <w:t>(through the AWS Management Console)</w:t>
+      </w:r>
+      <w:r>
+        <w:rPr/>
+        <w:br/>
+        <w:t xml:space="preserve">-SSH client </w:t>
+      </w:r>
+      <w:r>
+        <w:rPr/>
+        <w:t>(on a Mac you can use Terminal; on a Windows machine you can use PuTTY)</w:t>
+        <w:br/>
       </w:r>
     </w:p>
     <w:p>
@@ -2268,7 +2666,7 @@
             <wp:extent cx="6332220" cy="3315970"/>
             <wp:effectExtent l="0" t="0" r="0" b="0"/>
             <wp:wrapSquare wrapText="largest"/>
-            <wp:docPr id="10" name="Image8" descr=""/>
+            <wp:docPr id="11" name="Image8" descr=""/>
             <wp:cNvGraphicFramePr>
               <a:graphicFrameLocks xmlns:a="http://schemas.openxmlformats.org/drawingml/2006/main" noChangeAspect="1"/>
             </wp:cNvGraphicFramePr>
@@ -2276,13 +2674,13 @@
               <a:graphicData uri="http://schemas.openxmlformats.org/drawingml/2006/picture">
                 <pic:pic xmlns:pic="http://schemas.openxmlformats.org/drawingml/2006/picture">
                   <pic:nvPicPr>
-                    <pic:cNvPr id="10" name="Image8" descr=""/>
+                    <pic:cNvPr id="11" name="Image8" descr=""/>
                     <pic:cNvPicPr>
                       <a:picLocks noChangeAspect="1" noChangeArrowheads="1"/>
                     </pic:cNvPicPr>
                   </pic:nvPicPr>
                   <pic:blipFill>
-                    <a:blip r:embed="rId11"/>
+                    <a:blip r:embed="rId12"/>
                     <a:stretch>
                       <a:fillRect/>
                     </a:stretch>
@@ -2348,7 +2746,7 @@
             <wp:extent cx="5333365" cy="2742565"/>
             <wp:effectExtent l="0" t="0" r="0" b="0"/>
             <wp:wrapSquare wrapText="largest"/>
-            <wp:docPr id="11" name="Image9" descr=""/>
+            <wp:docPr id="12" name="Image9" descr=""/>
             <wp:cNvGraphicFramePr>
               <a:graphicFrameLocks xmlns:a="http://schemas.openxmlformats.org/drawingml/2006/main" noChangeAspect="1"/>
             </wp:cNvGraphicFramePr>
@@ -2356,13 +2754,13 @@
               <a:graphicData uri="http://schemas.openxmlformats.org/drawingml/2006/picture">
                 <pic:pic xmlns:pic="http://schemas.openxmlformats.org/drawingml/2006/picture">
                   <pic:nvPicPr>
-                    <pic:cNvPr id="11" name="Image9" descr=""/>
+                    <pic:cNvPr id="12" name="Image9" descr=""/>
                     <pic:cNvPicPr>
                       <a:picLocks noChangeAspect="1" noChangeArrowheads="1"/>
                     </pic:cNvPicPr>
                   </pic:nvPicPr>
                   <pic:blipFill>
-                    <a:blip r:embed="rId12"/>
+                    <a:blip r:embed="rId13"/>
                     <a:stretch>
                       <a:fillRect/>
                     </a:stretch>
@@ -2582,7 +2980,7 @@
           <w:b w:val="false"/>
           <w:bCs w:val="false"/>
         </w:rPr>
-        <w:t xml:space="preserve">Run  the command following prompt $ at the terminal to show the top lines of the file you’ve uploaded to S3. This uses the </w:t>
+        <w:t xml:space="preserve">Run  the command following prompt $ at the terminal to show th top lines of the file you’ve uploaded to S3. This uses the </w:t>
       </w:r>
       <w:r>
         <w:rPr>
@@ -2723,7 +3121,7 @@
             <wp:extent cx="6332220" cy="1888490"/>
             <wp:effectExtent l="0" t="0" r="0" b="0"/>
             <wp:wrapSquare wrapText="largest"/>
-            <wp:docPr id="12" name="Image11" descr=""/>
+            <wp:docPr id="13" name="Image11" descr=""/>
             <wp:cNvGraphicFramePr>
               <a:graphicFrameLocks xmlns:a="http://schemas.openxmlformats.org/drawingml/2006/main" noChangeAspect="1"/>
             </wp:cNvGraphicFramePr>
@@ -2731,13 +3129,13 @@
               <a:graphicData uri="http://schemas.openxmlformats.org/drawingml/2006/picture">
                 <pic:pic xmlns:pic="http://schemas.openxmlformats.org/drawingml/2006/picture">
                   <pic:nvPicPr>
-                    <pic:cNvPr id="12" name="Image11" descr=""/>
+                    <pic:cNvPr id="13" name="Image11" descr=""/>
                     <pic:cNvPicPr>
                       <a:picLocks noChangeAspect="1" noChangeArrowheads="1"/>
                     </pic:cNvPicPr>
                   </pic:nvPicPr>
                   <pic:blipFill>
-                    <a:blip r:embed="rId13"/>
+                    <a:blip r:embed="rId14"/>
                     <a:stretch>
                       <a:fillRect/>
                     </a:stretch>
@@ -2985,7 +3383,7 @@
             <wp:extent cx="6332220" cy="4509770"/>
             <wp:effectExtent l="0" t="0" r="0" b="0"/>
             <wp:wrapSquare wrapText="largest"/>
-            <wp:docPr id="13" name="Image13" descr=""/>
+            <wp:docPr id="14" name="Image13" descr=""/>
             <wp:cNvGraphicFramePr>
               <a:graphicFrameLocks xmlns:a="http://schemas.openxmlformats.org/drawingml/2006/main" noChangeAspect="1"/>
             </wp:cNvGraphicFramePr>
@@ -2993,13 +3391,13 @@
               <a:graphicData uri="http://schemas.openxmlformats.org/drawingml/2006/picture">
                 <pic:pic xmlns:pic="http://schemas.openxmlformats.org/drawingml/2006/picture">
                   <pic:nvPicPr>
-                    <pic:cNvPr id="13" name="Image13" descr=""/>
+                    <pic:cNvPr id="14" name="Image13" descr=""/>
                     <pic:cNvPicPr>
                       <a:picLocks noChangeAspect="1" noChangeArrowheads="1"/>
                     </pic:cNvPicPr>
                   </pic:nvPicPr>
                   <pic:blipFill>
-                    <a:blip r:embed="rId14"/>
+                    <a:blip r:embed="rId15"/>
                     <a:stretch>
                       <a:fillRect/>
                     </a:stretch>
@@ -3136,7 +3534,7 @@
             <wp:extent cx="5547360" cy="929640"/>
             <wp:effectExtent l="0" t="0" r="0" b="0"/>
             <wp:wrapSquare wrapText="largest"/>
-            <wp:docPr id="14" name="Image14" descr=""/>
+            <wp:docPr id="15" name="Image14" descr=""/>
             <wp:cNvGraphicFramePr>
               <a:graphicFrameLocks xmlns:a="http://schemas.openxmlformats.org/drawingml/2006/main" noChangeAspect="1"/>
             </wp:cNvGraphicFramePr>
@@ -3144,13 +3542,13 @@
               <a:graphicData uri="http://schemas.openxmlformats.org/drawingml/2006/picture">
                 <pic:pic xmlns:pic="http://schemas.openxmlformats.org/drawingml/2006/picture">
                   <pic:nvPicPr>
-                    <pic:cNvPr id="14" name="Image14" descr=""/>
+                    <pic:cNvPr id="15" name="Image14" descr=""/>
                     <pic:cNvPicPr>
                       <a:picLocks noChangeAspect="1" noChangeArrowheads="1"/>
                     </pic:cNvPicPr>
                   </pic:nvPicPr>
                   <pic:blipFill>
-                    <a:blip r:embed="rId15"/>
+                    <a:blip r:embed="rId16"/>
                     <a:stretch>
                       <a:fillRect/>
                     </a:stretch>
@@ -3245,7 +3643,7 @@
             <wp:extent cx="6332220" cy="773430"/>
             <wp:effectExtent l="0" t="0" r="0" b="0"/>
             <wp:wrapSquare wrapText="largest"/>
-            <wp:docPr id="15" name="Image15" descr=""/>
+            <wp:docPr id="16" name="Image15" descr=""/>
             <wp:cNvGraphicFramePr>
               <a:graphicFrameLocks xmlns:a="http://schemas.openxmlformats.org/drawingml/2006/main" noChangeAspect="1"/>
             </wp:cNvGraphicFramePr>
@@ -3253,13 +3651,13 @@
               <a:graphicData uri="http://schemas.openxmlformats.org/drawingml/2006/picture">
                 <pic:pic xmlns:pic="http://schemas.openxmlformats.org/drawingml/2006/picture">
                   <pic:nvPicPr>
-                    <pic:cNvPr id="15" name="Image15" descr=""/>
+                    <pic:cNvPr id="16" name="Image15" descr=""/>
                     <pic:cNvPicPr>
                       <a:picLocks noChangeAspect="1" noChangeArrowheads="1"/>
                     </pic:cNvPicPr>
                   </pic:nvPicPr>
                   <pic:blipFill>
-                    <a:blip r:embed="rId16"/>
+                    <a:blip r:embed="rId17"/>
                     <a:stretch>
                       <a:fillRect/>
                     </a:stretch>

</xml_diff>

<commit_message>
updated lab on aws services
</commit_message>
<xml_diff>
--- a/08_aws_services/lab_amazon_services1/lab_aws_services1.docx
+++ b/08_aws_services/lab_amazon_services1/lab_aws_services1.docx
@@ -74,11 +74,15 @@
       </w:r>
       <w:r>
         <w:rPr/>
-        <w:t>30</w:t>
-      </w:r>
-      <w:r>
-        <w:rPr/>
-        <w:t>, 2024</w:t>
+        <w:t>28</w:t>
+      </w:r>
+      <w:r>
+        <w:rPr/>
+        <w:t>, 202</w:t>
+      </w:r>
+      <w:r>
+        <w:rPr/>
+        <w:t>5</w:t>
       </w:r>
     </w:p>
     <w:p>
@@ -2136,7 +2140,15 @@
         <w:t xml:space="preserve"> instance with these parameters:</w:t>
         <w:br/>
         <w:br/>
-        <w:t>-size: t2.micro (this is free on the AWS Free Tier)</w:t>
+        <w:t>-size: t</w:t>
+      </w:r>
+      <w:r>
+        <w:rPr/>
+        <w:t>3</w:t>
+      </w:r>
+      <w:r>
+        <w:rPr/>
+        <w:t>.micro (this is free on the AWS Free Tier)</w:t>
         <w:br/>
         <w:t>-OS: Amazon Linux</w:t>
         <w:br/>
@@ -2152,11 +2164,7 @@
       </w:pPr>
       <w:r>
         <w:rPr/>
-        <w:t>-</w:t>
-      </w:r>
-      <w:r>
-        <w:rPr/>
-        <w:t>under Network settings, select Allow HTTPS traffic from the internet. (THIS WILL ENABLE INSTANCE CONNECT)</w:t>
+        <w:t>-under Network settings, select Allow HTTPS traffic from the internet. (THIS WILL ENABLE INSTANCE CONNECT)</w:t>
       </w:r>
     </w:p>
     <w:p>
@@ -2510,15 +2518,7 @@
       </w:pPr>
       <w:r>
         <w:rPr/>
-        <w:t xml:space="preserve">-under Advanced details &gt; </w:t>
-      </w:r>
-      <w:r>
-        <w:rPr/>
-        <w:t>IAM instance profile</w:t>
-      </w:r>
-      <w:r>
-        <w:rPr/>
-        <w:t>, select the role you’ve created (THIS IS IMPORTANT)</w:t>
+        <w:t>-under Advanced details &gt; IAM instance profile, select the role you’ve created (THIS IS IMPORTANT)</w:t>
       </w:r>
     </w:p>
     <w:p>
@@ -2629,20 +2629,9 @@
       </w:pPr>
       <w:r>
         <w:rPr/>
-        <w:t xml:space="preserve">-EC2 Instance Connect </w:t>
-      </w:r>
-      <w:r>
-        <w:rPr/>
-        <w:t>(through the AWS Management Console)</w:t>
-      </w:r>
-      <w:r>
-        <w:rPr/>
-        <w:br/>
-        <w:t xml:space="preserve">-SSH client </w:t>
-      </w:r>
-      <w:r>
-        <w:rPr/>
-        <w:t>(on a Mac you can use Terminal; on a Windows machine you can use PuTTY)</w:t>
+        <w:t>-EC2 Instance Connect (through the AWS Management Console)</w:t>
+        <w:br/>
+        <w:t>-SSH client (on a Mac you can use Terminal; on a Windows machine you can use PuTTY)</w:t>
         <w:br/>
       </w:r>
     </w:p>
@@ -2980,7 +2969,21 @@
           <w:b w:val="false"/>
           <w:bCs w:val="false"/>
         </w:rPr>
-        <w:t xml:space="preserve">Run  the command following prompt $ at the terminal to show th top lines of the file you’ve uploaded to S3. This uses the </w:t>
+        <w:t>Run the command following prompt $ at the terminal to show th</w:t>
+      </w:r>
+      <w:r>
+        <w:rPr>
+          <w:b w:val="false"/>
+          <w:bCs w:val="false"/>
+        </w:rPr>
+        <w:t>e</w:t>
+      </w:r>
+      <w:r>
+        <w:rPr>
+          <w:b w:val="false"/>
+          <w:bCs w:val="false"/>
+        </w:rPr>
+        <w:t xml:space="preserve"> top lines of the file you’ve uploaded to S3. This uses the </w:t>
       </w:r>
       <w:r>
         <w:rPr>

</xml_diff>